<commit_message>
phần uyên và quỳnh đã chỉnh sửa xong
</commit_message>
<xml_diff>
--- a/KH_HUE_T08_SRS/KH_HUE_T08_SRS_v5.0.docx
+++ b/KH_HUE_T08_SRS/KH_HUE_T08_SRS_v5.0.docx
@@ -1,6 +1,6 @@
 
 <file path=word/document.xml><?xml version="1.0" encoding="utf-8"?>
-<w:document xmlns:wpc="http://schemas.microsoft.com/office/word/2010/wordprocessingCanvas" xmlns:mc="http://schemas.openxmlformats.org/markup-compatibility/2006" xmlns:o="urn:schemas-microsoft-com:office:office" xmlns:r="http://schemas.openxmlformats.org/officeDocument/2006/relationships" xmlns:m="http://schemas.openxmlformats.org/officeDocument/2006/math" xmlns:v="urn:schemas-microsoft-com:vml" xmlns:wp14="http://schemas.microsoft.com/office/word/2010/wordprocessingDrawing" xmlns:wp="http://schemas.openxmlformats.org/drawingml/2006/wordprocessingDrawing" xmlns:w10="urn:schemas-microsoft-com:office:word" xmlns:w="http://schemas.openxmlformats.org/wordprocessingml/2006/main" xmlns:w14="http://schemas.microsoft.com/office/word/2010/wordml" xmlns:w15="http://schemas.microsoft.com/office/word/2012/wordml" xmlns:wpg="http://schemas.microsoft.com/office/word/2010/wordprocessingGroup" xmlns:wpi="http://schemas.microsoft.com/office/word/2010/wordprocessingInk" xmlns:wne="http://schemas.microsoft.com/office/word/2006/wordml" xmlns:wps="http://schemas.microsoft.com/office/word/2010/wordprocessingShape" mc:Ignorable="w14 w15 wp14">
+<w:document xmlns:wpc="http://schemas.microsoft.com/office/word/2010/wordprocessingCanvas" xmlns:cx="http://schemas.microsoft.com/office/drawing/2014/chartex" xmlns:mc="http://schemas.openxmlformats.org/markup-compatibility/2006" xmlns:o="urn:schemas-microsoft-com:office:office" xmlns:r="http://schemas.openxmlformats.org/officeDocument/2006/relationships" xmlns:m="http://schemas.openxmlformats.org/officeDocument/2006/math" xmlns:v="urn:schemas-microsoft-com:vml" xmlns:wp14="http://schemas.microsoft.com/office/word/2010/wordprocessingDrawing" xmlns:wp="http://schemas.openxmlformats.org/drawingml/2006/wordprocessingDrawing" xmlns:w10="urn:schemas-microsoft-com:office:word" xmlns:w="http://schemas.openxmlformats.org/wordprocessingml/2006/main" xmlns:w14="http://schemas.microsoft.com/office/word/2010/wordml" xmlns:w15="http://schemas.microsoft.com/office/word/2012/wordml" xmlns:w16se="http://schemas.microsoft.com/office/word/2015/wordml/symex" xmlns:wpg="http://schemas.microsoft.com/office/word/2010/wordprocessingGroup" xmlns:wpi="http://schemas.microsoft.com/office/word/2010/wordprocessingInk" xmlns:wne="http://schemas.microsoft.com/office/word/2006/wordml" xmlns:wps="http://schemas.microsoft.com/office/word/2010/wordprocessingShape" mc:Ignorable="w14 w15 w16se wp14">
   <w:body>
     <w:p>
       <w:pPr>
@@ -6889,8 +6889,6 @@
               </w:rPr>
               <w:t>Mật khẩu quá dài</w:t>
             </w:r>
-            <w:bookmarkStart w:id="30" w:name="_GoBack"/>
-            <w:bookmarkEnd w:id="30"/>
             <w:r>
               <w:rPr>
                 <w:rFonts w:cs="Tahoma"/>
@@ -6917,7 +6915,7 @@
           <w:rFonts w:ascii="Tahoma" w:hAnsi="Tahoma" w:cs="Tahoma"/>
         </w:rPr>
       </w:pPr>
-      <w:bookmarkStart w:id="31" w:name="_Toc462691758"/>
+      <w:bookmarkStart w:id="30" w:name="_Toc462691758"/>
       <w:r>
         <w:rPr>
           <w:rFonts w:ascii="Tahoma" w:hAnsi="Tahoma" w:cs="Tahoma"/>
@@ -6931,7 +6929,7 @@
         </w:rPr>
         <w:t>in nhắn</w:t>
       </w:r>
-      <w:bookmarkEnd w:id="31"/>
+      <w:bookmarkEnd w:id="30"/>
     </w:p>
     <w:p>
       <w:pPr>
@@ -9354,7 +9352,7 @@
           <w:rFonts w:ascii="Tahoma" w:hAnsi="Tahoma" w:cs="Tahoma"/>
         </w:rPr>
       </w:pPr>
-      <w:bookmarkStart w:id="32" w:name="_Toc462691759"/>
+      <w:bookmarkStart w:id="31" w:name="_Toc462691759"/>
       <w:r>
         <w:rPr>
           <w:rFonts w:ascii="Tahoma" w:hAnsi="Tahoma" w:cs="Tahoma"/>
@@ -9362,7 +9360,7 @@
         <w:lastRenderedPageBreak/>
         <w:t>Quản lý thông tin cá nhân</w:t>
       </w:r>
-      <w:bookmarkEnd w:id="32"/>
+      <w:bookmarkEnd w:id="31"/>
     </w:p>
     <w:tbl>
       <w:tblPr>
@@ -12398,7 +12396,7 @@
           <w:rFonts w:ascii="Tahoma" w:hAnsi="Tahoma" w:cs="Tahoma"/>
         </w:rPr>
       </w:pPr>
-      <w:bookmarkStart w:id="33" w:name="_Toc462691760"/>
+      <w:bookmarkStart w:id="32" w:name="_Toc462691760"/>
       <w:r>
         <w:rPr>
           <w:rFonts w:ascii="Tahoma" w:hAnsi="Tahoma" w:cs="Tahoma"/>
@@ -12406,7 +12404,7 @@
         <w:lastRenderedPageBreak/>
         <w:t>Quản lý đề tài</w:t>
       </w:r>
-      <w:bookmarkEnd w:id="33"/>
+      <w:bookmarkEnd w:id="32"/>
     </w:p>
     <w:tbl>
       <w:tblPr>
@@ -15367,7 +15365,25 @@
                 <w:szCs w:val="20"/>
                 <w:lang w:eastAsia="en-US"/>
               </w:rPr>
-              <w:t xml:space="preserve">- Người dùng click vào nút Thực hiện,hệ thống tiến hành </w:t>
+              <w:t>- Người dùng click vào nút Thực hiện,</w:t>
+            </w:r>
+            <w:r>
+              <w:rPr>
+                <w:rFonts w:eastAsia="Calibri" w:cs="Tahoma"/>
+                <w:szCs w:val="20"/>
+                <w:lang w:eastAsia="en-US"/>
+              </w:rPr>
+              <w:t xml:space="preserve"> </w:t>
+            </w:r>
+            <w:bookmarkStart w:id="33" w:name="_GoBack"/>
+            <w:bookmarkEnd w:id="33"/>
+            <w:r>
+              <w:rPr>
+                <w:rFonts w:eastAsia="Calibri" w:cs="Tahoma"/>
+                <w:szCs w:val="20"/>
+                <w:lang w:eastAsia="en-US"/>
+              </w:rPr>
+              <w:t xml:space="preserve">hệ thống tiến </w:t>
             </w:r>
             <w:r>
               <w:rPr>
@@ -15376,7 +15392,7 @@
                 <w:lang w:eastAsia="en-US"/>
               </w:rPr>
               <w:lastRenderedPageBreak/>
-              <w:t xml:space="preserve">lưu thông tin vào cơ sở dữ liệu, sau đó quay trở lại màn hình </w:t>
+              <w:t xml:space="preserve">hành lưu thông tin vào cơ sở dữ liệu, sau đó quay trở lại màn hình </w:t>
             </w:r>
             <w:r>
               <w:rPr>
@@ -21235,6 +21251,9 @@
         </w:tc>
       </w:tr>
       <w:tr>
+        <w:trPr>
+          <w:trHeight w:val="3378"/>
+        </w:trPr>
         <w:tc>
           <w:tcPr>
             <w:tcW w:w="1728" w:type="dxa"/>
@@ -21387,7 +21406,7 @@
                 <w:szCs w:val="20"/>
                 <w:lang w:eastAsia="en-US"/>
               </w:rPr>
-              <w:t>- Nếu không thể xóa thông tin về đề tài khi đề tài chưa được duyệt thì hiển thị thông báo:”</w:t>
+              <w:t>-Nếu người dùng click vào icon hủy khi trạng thái đề tài là “duyệt” thì hiển thị thông báo:”</w:t>
             </w:r>
             <w:r>
               <w:rPr>
@@ -21397,6 +21416,58 @@
                 <w:szCs w:val="20"/>
                 <w:lang w:eastAsia="en-US"/>
               </w:rPr>
+              <w:t>Đề tài đã được duyệt, không được phép hủy</w:t>
+            </w:r>
+            <w:r>
+              <w:rPr>
+                <w:rFonts w:eastAsia="Calibri" w:cs="Tahoma"/>
+                <w:szCs w:val="20"/>
+                <w:lang w:eastAsia="en-US"/>
+              </w:rPr>
+              <w:t>”</w:t>
+            </w:r>
+            <w:r>
+              <w:rPr>
+                <w:rFonts w:eastAsia="Calibri" w:cs="Tahoma"/>
+                <w:szCs w:val="20"/>
+                <w:lang w:eastAsia="en-US"/>
+              </w:rPr>
+              <w:t xml:space="preserve"> </w:t>
+            </w:r>
+          </w:p>
+          <w:p>
+            <w:pPr>
+              <w:spacing w:after="0"/>
+              <w:rPr>
+                <w:rFonts w:eastAsia="Calibri" w:cs="Tahoma"/>
+                <w:szCs w:val="20"/>
+                <w:lang w:eastAsia="en-US"/>
+              </w:rPr>
+            </w:pPr>
+            <w:r>
+              <w:rPr>
+                <w:rFonts w:eastAsia="Calibri" w:cs="Tahoma"/>
+                <w:szCs w:val="20"/>
+                <w:lang w:eastAsia="en-US"/>
+              </w:rPr>
+              <w:t>-</w:t>
+            </w:r>
+            <w:r>
+              <w:rPr>
+                <w:rFonts w:eastAsia="Calibri" w:cs="Tahoma"/>
+                <w:szCs w:val="20"/>
+                <w:lang w:eastAsia="en-US"/>
+              </w:rPr>
+              <w:t>Nếu không thể xóa thông tin về đề tài khi đề tài chưa được duyệt thì hiển thị thông báo:”</w:t>
+            </w:r>
+            <w:r>
+              <w:rPr>
+                <w:rFonts w:eastAsia="Calibri" w:cs="Tahoma"/>
+                <w:b/>
+                <w:color w:val="FF0000"/>
+                <w:szCs w:val="20"/>
+                <w:lang w:eastAsia="en-US"/>
+              </w:rPr>
               <w:t>Hệ thống không thể thực hiện thao tác hủy.Vui lòng thử lại</w:t>
             </w:r>
             <w:r>
@@ -21417,32 +21488,6 @@
                 <w:lang w:eastAsia="en-US"/>
               </w:rPr>
             </w:pPr>
-            <w:r>
-              <w:rPr>
-                <w:rFonts w:eastAsia="Calibri" w:cs="Tahoma"/>
-                <w:szCs w:val="20"/>
-                <w:lang w:eastAsia="en-US"/>
-              </w:rPr>
-              <w:t>-Nếu người dùng click vào icon hủy khi trạng thái đề tài là “duyệt” thì hiển thị thông báo:”</w:t>
-            </w:r>
-            <w:r>
-              <w:rPr>
-                <w:rFonts w:eastAsia="Calibri" w:cs="Tahoma"/>
-                <w:b/>
-                <w:color w:val="FF0000"/>
-                <w:szCs w:val="20"/>
-                <w:lang w:eastAsia="en-US"/>
-              </w:rPr>
-              <w:t>Đề tài đã được duyệt, không được phép hủy</w:t>
-            </w:r>
-            <w:r>
-              <w:rPr>
-                <w:rFonts w:eastAsia="Calibri" w:cs="Tahoma"/>
-                <w:szCs w:val="20"/>
-                <w:lang w:eastAsia="en-US"/>
-              </w:rPr>
-              <w:t>”</w:t>
-            </w:r>
           </w:p>
         </w:tc>
       </w:tr>
@@ -23364,7 +23409,7 @@
                 <w:szCs w:val="20"/>
                 <w:lang w:eastAsia="en-US"/>
               </w:rPr>
-              <w:t>Label-Number</w:t>
+              <w:t>Text-box</w:t>
             </w:r>
           </w:p>
         </w:tc>
@@ -23865,7 +23910,32 @@
                 <w:szCs w:val="20"/>
                 <w:lang w:eastAsia="en-US"/>
               </w:rPr>
-              <w:t>- Nếu điểm nhập vào không phải là số nằm trong khoảng [0,10] thì hiển thị thông báo “</w:t>
+              <w:t>-</w:t>
+            </w:r>
+            <w:r>
+              <w:rPr>
+                <w:rFonts w:eastAsia="Calibri" w:cs="Tahoma"/>
+                <w:szCs w:val="20"/>
+                <w:lang w:eastAsia="en-US"/>
+              </w:rPr>
+              <w:t xml:space="preserve"> Check điểm không hợp lệ</w:t>
+            </w:r>
+            <w:r>
+              <w:rPr>
+                <w:rFonts w:eastAsia="Calibri" w:cs="Tahoma"/>
+                <w:szCs w:val="20"/>
+                <w:lang w:eastAsia="en-US"/>
+              </w:rPr>
+              <w:t xml:space="preserve"> là: "#$&gt;?..." thì hiển thị thông báo</w:t>
+            </w:r>
+            <w:r>
+              <w:rPr>
+                <w:rFonts w:eastAsia="Calibri" w:cs="Tahoma"/>
+                <w:b/>
+                <w:szCs w:val="20"/>
+                <w:lang w:eastAsia="en-US"/>
+              </w:rPr>
+              <w:t xml:space="preserve">: </w:t>
             </w:r>
             <w:r>
               <w:rPr>
@@ -23875,6 +23945,59 @@
                 <w:szCs w:val="20"/>
                 <w:lang w:eastAsia="en-US"/>
               </w:rPr>
+              <w:t>“Điểm nhập vào không hợp lệ”</w:t>
+            </w:r>
+          </w:p>
+          <w:p>
+            <w:pPr>
+              <w:spacing w:after="0"/>
+              <w:rPr>
+                <w:rFonts w:eastAsia="Calibri" w:cs="Tahoma"/>
+                <w:szCs w:val="20"/>
+                <w:lang w:eastAsia="en-US"/>
+              </w:rPr>
+            </w:pPr>
+            <w:r>
+              <w:rPr>
+                <w:rFonts w:eastAsia="Calibri" w:cs="Tahoma"/>
+                <w:szCs w:val="20"/>
+                <w:lang w:eastAsia="en-US"/>
+              </w:rPr>
+              <w:lastRenderedPageBreak/>
+              <w:t xml:space="preserve">- </w:t>
+            </w:r>
+            <w:r>
+              <w:rPr>
+                <w:rFonts w:eastAsia="Calibri" w:cs="Tahoma"/>
+                <w:szCs w:val="20"/>
+                <w:lang w:eastAsia="en-US"/>
+              </w:rPr>
+              <w:t xml:space="preserve"> Check điểm nhập vào nằm ngoài khoảng [0, 10]</w:t>
+            </w:r>
+            <w:r>
+              <w:rPr>
+                <w:rFonts w:eastAsia="Calibri" w:cs="Tahoma"/>
+                <w:szCs w:val="20"/>
+                <w:lang w:eastAsia="en-US"/>
+              </w:rPr>
+              <w:t xml:space="preserve"> thì hiển thị thông báo </w:t>
+            </w:r>
+            <w:r>
+              <w:rPr>
+                <w:rFonts w:eastAsia="Calibri" w:cs="Tahoma"/>
+                <w:szCs w:val="20"/>
+                <w:lang w:eastAsia="en-US"/>
+              </w:rPr>
+              <w:t>“</w:t>
+            </w:r>
+            <w:r>
+              <w:rPr>
+                <w:rFonts w:eastAsia="Calibri" w:cs="Tahoma"/>
+                <w:b/>
+                <w:color w:val="FF0000"/>
+                <w:szCs w:val="20"/>
+                <w:lang w:eastAsia="en-US"/>
+              </w:rPr>
               <w:t>Điểm nhập vào phải trong khoảng [0,10]</w:t>
             </w:r>
             <w:r>
@@ -23902,7 +24025,6 @@
                 <w:szCs w:val="20"/>
                 <w:lang w:eastAsia="en-US"/>
               </w:rPr>
-              <w:lastRenderedPageBreak/>
               <w:t>-Nếu không thể cập nhật dữ liệu vào cơ sở dữ liệu thì hiển thị thông báo:”</w:t>
             </w:r>
             <w:r>
@@ -24294,6 +24416,7 @@
                 <w:color w:val="000080"/>
                 <w:szCs w:val="20"/>
               </w:rPr>
+              <w:lastRenderedPageBreak/>
               <w:t>Item</w:t>
             </w:r>
           </w:p>
@@ -24556,7 +24679,6 @@
                 <w:rFonts w:eastAsia="Calibri" w:cs="Tahoma"/>
                 <w:szCs w:val="20"/>
               </w:rPr>
-              <w:lastRenderedPageBreak/>
               <w:t>Đề tài</w:t>
             </w:r>
           </w:p>
@@ -25966,6 +26088,7 @@
         <w:pStyle w:val="HeadingLevel2"/>
       </w:pPr>
       <w:r>
+        <w:lastRenderedPageBreak/>
         <w:t>7.3</w:t>
       </w:r>
       <w:r>
@@ -26013,7 +26136,6 @@
                 <w:rFonts w:ascii="Tahoma" w:hAnsi="Tahoma" w:cs="Tahoma"/>
                 <w:lang w:val="en-GB"/>
               </w:rPr>
-              <w:lastRenderedPageBreak/>
               <w:t>STT</w:t>
             </w:r>
           </w:p>
@@ -27022,7 +27144,7 @@
 </file>
 
 <file path=word/endnotes.xml><?xml version="1.0" encoding="utf-8"?>
-<w:endnotes xmlns:wpc="http://schemas.microsoft.com/office/word/2010/wordprocessingCanvas" xmlns:mc="http://schemas.openxmlformats.org/markup-compatibility/2006" xmlns:o="urn:schemas-microsoft-com:office:office" xmlns:r="http://schemas.openxmlformats.org/officeDocument/2006/relationships" xmlns:m="http://schemas.openxmlformats.org/officeDocument/2006/math" xmlns:v="urn:schemas-microsoft-com:vml" xmlns:wp14="http://schemas.microsoft.com/office/word/2010/wordprocessingDrawing" xmlns:wp="http://schemas.openxmlformats.org/drawingml/2006/wordprocessingDrawing" xmlns:w10="urn:schemas-microsoft-com:office:word" xmlns:w="http://schemas.openxmlformats.org/wordprocessingml/2006/main" xmlns:w14="http://schemas.microsoft.com/office/word/2010/wordml" xmlns:w15="http://schemas.microsoft.com/office/word/2012/wordml" xmlns:wpg="http://schemas.microsoft.com/office/word/2010/wordprocessingGroup" xmlns:wpi="http://schemas.microsoft.com/office/word/2010/wordprocessingInk" xmlns:wne="http://schemas.microsoft.com/office/word/2006/wordml" xmlns:wps="http://schemas.microsoft.com/office/word/2010/wordprocessingShape" mc:Ignorable="w14 w15 wp14">
+<w:endnotes xmlns:wpc="http://schemas.microsoft.com/office/word/2010/wordprocessingCanvas" xmlns:cx="http://schemas.microsoft.com/office/drawing/2014/chartex" xmlns:mc="http://schemas.openxmlformats.org/markup-compatibility/2006" xmlns:o="urn:schemas-microsoft-com:office:office" xmlns:r="http://schemas.openxmlformats.org/officeDocument/2006/relationships" xmlns:m="http://schemas.openxmlformats.org/officeDocument/2006/math" xmlns:v="urn:schemas-microsoft-com:vml" xmlns:wp14="http://schemas.microsoft.com/office/word/2010/wordprocessingDrawing" xmlns:wp="http://schemas.openxmlformats.org/drawingml/2006/wordprocessingDrawing" xmlns:w10="urn:schemas-microsoft-com:office:word" xmlns:w="http://schemas.openxmlformats.org/wordprocessingml/2006/main" xmlns:w14="http://schemas.microsoft.com/office/word/2010/wordml" xmlns:w15="http://schemas.microsoft.com/office/word/2012/wordml" xmlns:w16se="http://schemas.microsoft.com/office/word/2015/wordml/symex" xmlns:wpg="http://schemas.microsoft.com/office/word/2010/wordprocessingGroup" xmlns:wpi="http://schemas.microsoft.com/office/word/2010/wordprocessingInk" xmlns:wne="http://schemas.microsoft.com/office/word/2006/wordml" xmlns:wps="http://schemas.microsoft.com/office/word/2010/wordprocessingShape" mc:Ignorable="w14 w15 w16se wp14">
   <w:endnote w:type="separator" w:id="-1">
     <w:p>
       <w:pPr>
@@ -27047,7 +27169,7 @@
 </file>
 
 <file path=word/footer1.xml><?xml version="1.0" encoding="utf-8"?>
-<w:ftr xmlns:wpc="http://schemas.microsoft.com/office/word/2010/wordprocessingCanvas" xmlns:mc="http://schemas.openxmlformats.org/markup-compatibility/2006" xmlns:o="urn:schemas-microsoft-com:office:office" xmlns:r="http://schemas.openxmlformats.org/officeDocument/2006/relationships" xmlns:m="http://schemas.openxmlformats.org/officeDocument/2006/math" xmlns:v="urn:schemas-microsoft-com:vml" xmlns:wp14="http://schemas.microsoft.com/office/word/2010/wordprocessingDrawing" xmlns:wp="http://schemas.openxmlformats.org/drawingml/2006/wordprocessingDrawing" xmlns:w10="urn:schemas-microsoft-com:office:word" xmlns:w="http://schemas.openxmlformats.org/wordprocessingml/2006/main" xmlns:w14="http://schemas.microsoft.com/office/word/2010/wordml" xmlns:w15="http://schemas.microsoft.com/office/word/2012/wordml" xmlns:wpg="http://schemas.microsoft.com/office/word/2010/wordprocessingGroup" xmlns:wpi="http://schemas.microsoft.com/office/word/2010/wordprocessingInk" xmlns:wne="http://schemas.microsoft.com/office/word/2006/wordml" xmlns:wps="http://schemas.microsoft.com/office/word/2010/wordprocessingShape" mc:Ignorable="w14 w15 wp14">
+<w:ftr xmlns:wpc="http://schemas.microsoft.com/office/word/2010/wordprocessingCanvas" xmlns:cx="http://schemas.microsoft.com/office/drawing/2014/chartex" xmlns:mc="http://schemas.openxmlformats.org/markup-compatibility/2006" xmlns:o="urn:schemas-microsoft-com:office:office" xmlns:r="http://schemas.openxmlformats.org/officeDocument/2006/relationships" xmlns:m="http://schemas.openxmlformats.org/officeDocument/2006/math" xmlns:v="urn:schemas-microsoft-com:vml" xmlns:wp14="http://schemas.microsoft.com/office/word/2010/wordprocessingDrawing" xmlns:wp="http://schemas.openxmlformats.org/drawingml/2006/wordprocessingDrawing" xmlns:w10="urn:schemas-microsoft-com:office:word" xmlns:w="http://schemas.openxmlformats.org/wordprocessingml/2006/main" xmlns:w14="http://schemas.microsoft.com/office/word/2010/wordml" xmlns:w15="http://schemas.microsoft.com/office/word/2012/wordml" xmlns:w16se="http://schemas.microsoft.com/office/word/2015/wordml/symex" xmlns:wpg="http://schemas.microsoft.com/office/word/2010/wordprocessingGroup" xmlns:wpi="http://schemas.microsoft.com/office/word/2010/wordprocessingInk" xmlns:wne="http://schemas.microsoft.com/office/word/2006/wordml" xmlns:wps="http://schemas.microsoft.com/office/word/2010/wordprocessingShape" mc:Ignorable="w14 w15 w16se wp14">
   <w:p>
     <w:pPr>
       <w:pStyle w:val="Footer"/>
@@ -27081,7 +27203,7 @@
 </file>
 
 <file path=word/footer2.xml><?xml version="1.0" encoding="utf-8"?>
-<w:ftr xmlns:wpc="http://schemas.microsoft.com/office/word/2010/wordprocessingCanvas" xmlns:mc="http://schemas.openxmlformats.org/markup-compatibility/2006" xmlns:o="urn:schemas-microsoft-com:office:office" xmlns:r="http://schemas.openxmlformats.org/officeDocument/2006/relationships" xmlns:m="http://schemas.openxmlformats.org/officeDocument/2006/math" xmlns:v="urn:schemas-microsoft-com:vml" xmlns:wp14="http://schemas.microsoft.com/office/word/2010/wordprocessingDrawing" xmlns:wp="http://schemas.openxmlformats.org/drawingml/2006/wordprocessingDrawing" xmlns:w10="urn:schemas-microsoft-com:office:word" xmlns:w="http://schemas.openxmlformats.org/wordprocessingml/2006/main" xmlns:w14="http://schemas.microsoft.com/office/word/2010/wordml" xmlns:w15="http://schemas.microsoft.com/office/word/2012/wordml" xmlns:wpg="http://schemas.microsoft.com/office/word/2010/wordprocessingGroup" xmlns:wpi="http://schemas.microsoft.com/office/word/2010/wordprocessingInk" xmlns:wne="http://schemas.microsoft.com/office/word/2006/wordml" xmlns:wps="http://schemas.microsoft.com/office/word/2010/wordprocessingShape" mc:Ignorable="w14 w15 wp14">
+<w:ftr xmlns:wpc="http://schemas.microsoft.com/office/word/2010/wordprocessingCanvas" xmlns:cx="http://schemas.microsoft.com/office/drawing/2014/chartex" xmlns:mc="http://schemas.openxmlformats.org/markup-compatibility/2006" xmlns:o="urn:schemas-microsoft-com:office:office" xmlns:r="http://schemas.openxmlformats.org/officeDocument/2006/relationships" xmlns:m="http://schemas.openxmlformats.org/officeDocument/2006/math" xmlns:v="urn:schemas-microsoft-com:vml" xmlns:wp14="http://schemas.microsoft.com/office/word/2010/wordprocessingDrawing" xmlns:wp="http://schemas.openxmlformats.org/drawingml/2006/wordprocessingDrawing" xmlns:w10="urn:schemas-microsoft-com:office:word" xmlns:w="http://schemas.openxmlformats.org/wordprocessingml/2006/main" xmlns:w14="http://schemas.microsoft.com/office/word/2010/wordml" xmlns:w15="http://schemas.microsoft.com/office/word/2012/wordml" xmlns:w16se="http://schemas.microsoft.com/office/word/2015/wordml/symex" xmlns:wpg="http://schemas.microsoft.com/office/word/2010/wordprocessingGroup" xmlns:wpi="http://schemas.microsoft.com/office/word/2010/wordprocessingInk" xmlns:wne="http://schemas.microsoft.com/office/word/2006/wordml" xmlns:wps="http://schemas.microsoft.com/office/word/2010/wordprocessingShape" mc:Ignorable="w14 w15 w16se wp14">
   <w:p>
     <w:pPr>
       <w:pStyle w:val="Footer"/>
@@ -27145,7 +27267,7 @@
       <w:rPr>
         <w:noProof/>
       </w:rPr>
-      <w:t>29</w:t>
+      <w:t>21</w:t>
     </w:r>
     <w:r>
       <w:fldChar w:fldCharType="end"/>
@@ -27176,7 +27298,7 @@
 </file>
 
 <file path=word/footnotes.xml><?xml version="1.0" encoding="utf-8"?>
-<w:footnotes xmlns:wpc="http://schemas.microsoft.com/office/word/2010/wordprocessingCanvas" xmlns:mc="http://schemas.openxmlformats.org/markup-compatibility/2006" xmlns:o="urn:schemas-microsoft-com:office:office" xmlns:r="http://schemas.openxmlformats.org/officeDocument/2006/relationships" xmlns:m="http://schemas.openxmlformats.org/officeDocument/2006/math" xmlns:v="urn:schemas-microsoft-com:vml" xmlns:wp14="http://schemas.microsoft.com/office/word/2010/wordprocessingDrawing" xmlns:wp="http://schemas.openxmlformats.org/drawingml/2006/wordprocessingDrawing" xmlns:w10="urn:schemas-microsoft-com:office:word" xmlns:w="http://schemas.openxmlformats.org/wordprocessingml/2006/main" xmlns:w14="http://schemas.microsoft.com/office/word/2010/wordml" xmlns:w15="http://schemas.microsoft.com/office/word/2012/wordml" xmlns:wpg="http://schemas.microsoft.com/office/word/2010/wordprocessingGroup" xmlns:wpi="http://schemas.microsoft.com/office/word/2010/wordprocessingInk" xmlns:wne="http://schemas.microsoft.com/office/word/2006/wordml" xmlns:wps="http://schemas.microsoft.com/office/word/2010/wordprocessingShape" mc:Ignorable="w14 w15 wp14">
+<w:footnotes xmlns:wpc="http://schemas.microsoft.com/office/word/2010/wordprocessingCanvas" xmlns:cx="http://schemas.microsoft.com/office/drawing/2014/chartex" xmlns:mc="http://schemas.openxmlformats.org/markup-compatibility/2006" xmlns:o="urn:schemas-microsoft-com:office:office" xmlns:r="http://schemas.openxmlformats.org/officeDocument/2006/relationships" xmlns:m="http://schemas.openxmlformats.org/officeDocument/2006/math" xmlns:v="urn:schemas-microsoft-com:vml" xmlns:wp14="http://schemas.microsoft.com/office/word/2010/wordprocessingDrawing" xmlns:wp="http://schemas.openxmlformats.org/drawingml/2006/wordprocessingDrawing" xmlns:w10="urn:schemas-microsoft-com:office:word" xmlns:w="http://schemas.openxmlformats.org/wordprocessingml/2006/main" xmlns:w14="http://schemas.microsoft.com/office/word/2010/wordml" xmlns:w15="http://schemas.microsoft.com/office/word/2012/wordml" xmlns:w16se="http://schemas.microsoft.com/office/word/2015/wordml/symex" xmlns:wpg="http://schemas.microsoft.com/office/word/2010/wordprocessingGroup" xmlns:wpi="http://schemas.microsoft.com/office/word/2010/wordprocessingInk" xmlns:wne="http://schemas.microsoft.com/office/word/2006/wordml" xmlns:wps="http://schemas.microsoft.com/office/word/2010/wordprocessingShape" mc:Ignorable="w14 w15 w16se wp14">
   <w:footnote w:type="separator" w:id="-1">
     <w:p>
       <w:pPr>
@@ -27201,7 +27323,7 @@
 </file>
 
 <file path=word/header1.xml><?xml version="1.0" encoding="utf-8"?>
-<w:hdr xmlns:wpc="http://schemas.microsoft.com/office/word/2010/wordprocessingCanvas" xmlns:mc="http://schemas.openxmlformats.org/markup-compatibility/2006" xmlns:o="urn:schemas-microsoft-com:office:office" xmlns:r="http://schemas.openxmlformats.org/officeDocument/2006/relationships" xmlns:m="http://schemas.openxmlformats.org/officeDocument/2006/math" xmlns:v="urn:schemas-microsoft-com:vml" xmlns:wp14="http://schemas.microsoft.com/office/word/2010/wordprocessingDrawing" xmlns:wp="http://schemas.openxmlformats.org/drawingml/2006/wordprocessingDrawing" xmlns:w10="urn:schemas-microsoft-com:office:word" xmlns:w="http://schemas.openxmlformats.org/wordprocessingml/2006/main" xmlns:w14="http://schemas.microsoft.com/office/word/2010/wordml" xmlns:w15="http://schemas.microsoft.com/office/word/2012/wordml" xmlns:wpg="http://schemas.microsoft.com/office/word/2010/wordprocessingGroup" xmlns:wpi="http://schemas.microsoft.com/office/word/2010/wordprocessingInk" xmlns:wne="http://schemas.microsoft.com/office/word/2006/wordml" xmlns:wps="http://schemas.microsoft.com/office/word/2010/wordprocessingShape" mc:Ignorable="w14 w15 wp14">
+<w:hdr xmlns:wpc="http://schemas.microsoft.com/office/word/2010/wordprocessingCanvas" xmlns:cx="http://schemas.microsoft.com/office/drawing/2014/chartex" xmlns:mc="http://schemas.openxmlformats.org/markup-compatibility/2006" xmlns:o="urn:schemas-microsoft-com:office:office" xmlns:r="http://schemas.openxmlformats.org/officeDocument/2006/relationships" xmlns:m="http://schemas.openxmlformats.org/officeDocument/2006/math" xmlns:v="urn:schemas-microsoft-com:vml" xmlns:wp14="http://schemas.microsoft.com/office/word/2010/wordprocessingDrawing" xmlns:wp="http://schemas.openxmlformats.org/drawingml/2006/wordprocessingDrawing" xmlns:w10="urn:schemas-microsoft-com:office:word" xmlns:w="http://schemas.openxmlformats.org/wordprocessingml/2006/main" xmlns:w14="http://schemas.microsoft.com/office/word/2010/wordml" xmlns:w15="http://schemas.microsoft.com/office/word/2012/wordml" xmlns:w16se="http://schemas.microsoft.com/office/word/2015/wordml/symex" xmlns:wpg="http://schemas.microsoft.com/office/word/2010/wordprocessingGroup" xmlns:wpi="http://schemas.microsoft.com/office/word/2010/wordprocessingInk" xmlns:wne="http://schemas.microsoft.com/office/word/2006/wordml" xmlns:wps="http://schemas.microsoft.com/office/word/2010/wordprocessingShape" mc:Ignorable="w14 w15 w16se wp14">
   <w:p>
     <w:pPr>
       <w:pStyle w:val="Header"/>
@@ -27214,7 +27336,7 @@
 </file>
 
 <file path=word/header2.xml><?xml version="1.0" encoding="utf-8"?>
-<w:hdr xmlns:wpc="http://schemas.microsoft.com/office/word/2010/wordprocessingCanvas" xmlns:mc="http://schemas.openxmlformats.org/markup-compatibility/2006" xmlns:o="urn:schemas-microsoft-com:office:office" xmlns:r="http://schemas.openxmlformats.org/officeDocument/2006/relationships" xmlns:m="http://schemas.openxmlformats.org/officeDocument/2006/math" xmlns:v="urn:schemas-microsoft-com:vml" xmlns:wp14="http://schemas.microsoft.com/office/word/2010/wordprocessingDrawing" xmlns:wp="http://schemas.openxmlformats.org/drawingml/2006/wordprocessingDrawing" xmlns:w10="urn:schemas-microsoft-com:office:word" xmlns:w="http://schemas.openxmlformats.org/wordprocessingml/2006/main" xmlns:w14="http://schemas.microsoft.com/office/word/2010/wordml" xmlns:w15="http://schemas.microsoft.com/office/word/2012/wordml" xmlns:wpg="http://schemas.microsoft.com/office/word/2010/wordprocessingGroup" xmlns:wpi="http://schemas.microsoft.com/office/word/2010/wordprocessingInk" xmlns:wne="http://schemas.microsoft.com/office/word/2006/wordml" xmlns:wps="http://schemas.microsoft.com/office/word/2010/wordprocessingShape" mc:Ignorable="w14 w15 wp14">
+<w:hdr xmlns:wpc="http://schemas.microsoft.com/office/word/2010/wordprocessingCanvas" xmlns:cx="http://schemas.microsoft.com/office/drawing/2014/chartex" xmlns:mc="http://schemas.openxmlformats.org/markup-compatibility/2006" xmlns:o="urn:schemas-microsoft-com:office:office" xmlns:r="http://schemas.openxmlformats.org/officeDocument/2006/relationships" xmlns:m="http://schemas.openxmlformats.org/officeDocument/2006/math" xmlns:v="urn:schemas-microsoft-com:vml" xmlns:wp14="http://schemas.microsoft.com/office/word/2010/wordprocessingDrawing" xmlns:wp="http://schemas.openxmlformats.org/drawingml/2006/wordprocessingDrawing" xmlns:w10="urn:schemas-microsoft-com:office:word" xmlns:w="http://schemas.openxmlformats.org/wordprocessingml/2006/main" xmlns:w14="http://schemas.microsoft.com/office/word/2010/wordml" xmlns:w15="http://schemas.microsoft.com/office/word/2012/wordml" xmlns:w16se="http://schemas.microsoft.com/office/word/2015/wordml/symex" xmlns:wpg="http://schemas.microsoft.com/office/word/2010/wordprocessingGroup" xmlns:wpi="http://schemas.microsoft.com/office/word/2010/wordprocessingInk" xmlns:wne="http://schemas.microsoft.com/office/word/2006/wordml" xmlns:wps="http://schemas.microsoft.com/office/word/2010/wordprocessingShape" mc:Ignorable="w14 w15 w16se wp14">
   <w:p>
     <w:pPr>
       <w:pStyle w:val="Header"/>
@@ -27232,8 +27354,8 @@
 </file>
 
 <file path=word/numbering.xml><?xml version="1.0" encoding="utf-8"?>
-<w:numbering xmlns:wpc="http://schemas.microsoft.com/office/word/2010/wordprocessingCanvas" xmlns:mc="http://schemas.openxmlformats.org/markup-compatibility/2006" xmlns:o="urn:schemas-microsoft-com:office:office" xmlns:r="http://schemas.openxmlformats.org/officeDocument/2006/relationships" xmlns:m="http://schemas.openxmlformats.org/officeDocument/2006/math" xmlns:v="urn:schemas-microsoft-com:vml" xmlns:wp14="http://schemas.microsoft.com/office/word/2010/wordprocessingDrawing" xmlns:wp="http://schemas.openxmlformats.org/drawingml/2006/wordprocessingDrawing" xmlns:w10="urn:schemas-microsoft-com:office:word" xmlns:w="http://schemas.openxmlformats.org/wordprocessingml/2006/main" xmlns:w14="http://schemas.microsoft.com/office/word/2010/wordml" xmlns:w15="http://schemas.microsoft.com/office/word/2012/wordml" xmlns:wpg="http://schemas.microsoft.com/office/word/2010/wordprocessingGroup" xmlns:wpi="http://schemas.microsoft.com/office/word/2010/wordprocessingInk" xmlns:wne="http://schemas.microsoft.com/office/word/2006/wordml" xmlns:wps="http://schemas.microsoft.com/office/word/2010/wordprocessingShape" mc:Ignorable="w14 w15 wp14">
-  <w:abstractNum w:abstractNumId="0">
+<w:numbering xmlns:wpc="http://schemas.microsoft.com/office/word/2010/wordprocessingCanvas" xmlns:cx="http://schemas.microsoft.com/office/drawing/2014/chartex" xmlns:mc="http://schemas.openxmlformats.org/markup-compatibility/2006" xmlns:o="urn:schemas-microsoft-com:office:office" xmlns:r="http://schemas.openxmlformats.org/officeDocument/2006/relationships" xmlns:m="http://schemas.openxmlformats.org/officeDocument/2006/math" xmlns:v="urn:schemas-microsoft-com:vml" xmlns:wp14="http://schemas.microsoft.com/office/word/2010/wordprocessingDrawing" xmlns:wp="http://schemas.openxmlformats.org/drawingml/2006/wordprocessingDrawing" xmlns:w10="urn:schemas-microsoft-com:office:word" xmlns:w="http://schemas.openxmlformats.org/wordprocessingml/2006/main" xmlns:w14="http://schemas.microsoft.com/office/word/2010/wordml" xmlns:w15="http://schemas.microsoft.com/office/word/2012/wordml" xmlns:w16se="http://schemas.microsoft.com/office/word/2015/wordml/symex" xmlns:wpg="http://schemas.microsoft.com/office/word/2010/wordprocessingGroup" xmlns:wpi="http://schemas.microsoft.com/office/word/2010/wordprocessingInk" xmlns:wne="http://schemas.microsoft.com/office/word/2006/wordml" xmlns:wps="http://schemas.microsoft.com/office/word/2010/wordprocessingShape" mc:Ignorable="w14 w15 w16se wp14">
+  <w:abstractNum w:abstractNumId="0" w15:restartNumberingAfterBreak="0">
     <w:nsid w:val="04BA0E04"/>
     <w:multiLevelType w:val="hybridMultilevel"/>
     <w:tmpl w:val="783AB9F0"/>
@@ -27345,7 +27467,7 @@
       </w:rPr>
     </w:lvl>
   </w:abstractNum>
-  <w:abstractNum w:abstractNumId="1">
+  <w:abstractNum w:abstractNumId="1" w15:restartNumberingAfterBreak="0">
     <w:nsid w:val="06A33D01"/>
     <w:multiLevelType w:val="hybridMultilevel"/>
     <w:tmpl w:val="E26009E2"/>
@@ -27458,7 +27580,7 @@
       </w:rPr>
     </w:lvl>
   </w:abstractNum>
-  <w:abstractNum w:abstractNumId="2">
+  <w:abstractNum w:abstractNumId="2" w15:restartNumberingAfterBreak="0">
     <w:nsid w:val="0B80667F"/>
     <w:multiLevelType w:val="hybridMultilevel"/>
     <w:tmpl w:val="635AE976"/>
@@ -27570,7 +27692,7 @@
       </w:rPr>
     </w:lvl>
   </w:abstractNum>
-  <w:abstractNum w:abstractNumId="3">
+  <w:abstractNum w:abstractNumId="3" w15:restartNumberingAfterBreak="0">
     <w:nsid w:val="11EC43B5"/>
     <w:multiLevelType w:val="multilevel"/>
     <w:tmpl w:val="1352B942"/>
@@ -27715,7 +27837,7 @@
       </w:rPr>
     </w:lvl>
   </w:abstractNum>
-  <w:abstractNum w:abstractNumId="4">
+  <w:abstractNum w:abstractNumId="4" w15:restartNumberingAfterBreak="0">
     <w:nsid w:val="23884D74"/>
     <w:multiLevelType w:val="hybridMultilevel"/>
     <w:tmpl w:val="9C922012"/>
@@ -27827,7 +27949,7 @@
       </w:rPr>
     </w:lvl>
   </w:abstractNum>
-  <w:abstractNum w:abstractNumId="5">
+  <w:abstractNum w:abstractNumId="5" w15:restartNumberingAfterBreak="0">
     <w:nsid w:val="26873D3F"/>
     <w:multiLevelType w:val="hybridMultilevel"/>
     <w:tmpl w:val="6B98339C"/>
@@ -27940,7 +28062,7 @@
       </w:rPr>
     </w:lvl>
   </w:abstractNum>
-  <w:abstractNum w:abstractNumId="6">
+  <w:abstractNum w:abstractNumId="6" w15:restartNumberingAfterBreak="0">
     <w:nsid w:val="2C4A5FFD"/>
     <w:multiLevelType w:val="multilevel"/>
     <w:tmpl w:val="B840060A"/>
@@ -28082,7 +28204,7 @@
       </w:rPr>
     </w:lvl>
   </w:abstractNum>
-  <w:abstractNum w:abstractNumId="7">
+  <w:abstractNum w:abstractNumId="7" w15:restartNumberingAfterBreak="0">
     <w:nsid w:val="310C4468"/>
     <w:multiLevelType w:val="hybridMultilevel"/>
     <w:tmpl w:val="CD56FF12"/>
@@ -28195,7 +28317,7 @@
       </w:rPr>
     </w:lvl>
   </w:abstractNum>
-  <w:abstractNum w:abstractNumId="8">
+  <w:abstractNum w:abstractNumId="8" w15:restartNumberingAfterBreak="0">
     <w:nsid w:val="35594729"/>
     <w:multiLevelType w:val="hybridMultilevel"/>
     <w:tmpl w:val="E7C03B6A"/>
@@ -28308,7 +28430,7 @@
       </w:rPr>
     </w:lvl>
   </w:abstractNum>
-  <w:abstractNum w:abstractNumId="9">
+  <w:abstractNum w:abstractNumId="9" w15:restartNumberingAfterBreak="0">
     <w:nsid w:val="35DF7625"/>
     <w:multiLevelType w:val="multilevel"/>
     <w:tmpl w:val="8B5CD730"/>
@@ -28449,7 +28571,7 @@
       </w:rPr>
     </w:lvl>
   </w:abstractNum>
-  <w:abstractNum w:abstractNumId="10">
+  <w:abstractNum w:abstractNumId="10" w15:restartNumberingAfterBreak="0">
     <w:nsid w:val="3948406F"/>
     <w:multiLevelType w:val="hybridMultilevel"/>
     <w:tmpl w:val="665AEEFC"/>
@@ -28590,7 +28712,7 @@
       </w:rPr>
     </w:lvl>
   </w:abstractNum>
-  <w:abstractNum w:abstractNumId="11">
+  <w:abstractNum w:abstractNumId="11" w15:restartNumberingAfterBreak="0">
     <w:nsid w:val="398C71D9"/>
     <w:multiLevelType w:val="hybridMultilevel"/>
     <w:tmpl w:val="AEEAC95C"/>
@@ -28702,7 +28824,7 @@
       </w:rPr>
     </w:lvl>
   </w:abstractNum>
-  <w:abstractNum w:abstractNumId="12">
+  <w:abstractNum w:abstractNumId="12" w15:restartNumberingAfterBreak="0">
     <w:nsid w:val="46A61F67"/>
     <w:multiLevelType w:val="hybridMultilevel"/>
     <w:tmpl w:val="BD7481B2"/>
@@ -28788,7 +28910,7 @@
       </w:pPr>
     </w:lvl>
   </w:abstractNum>
-  <w:abstractNum w:abstractNumId="13">
+  <w:abstractNum w:abstractNumId="13" w15:restartNumberingAfterBreak="0">
     <w:nsid w:val="4A171E3B"/>
     <w:multiLevelType w:val="multilevel"/>
     <w:tmpl w:val="61788D28"/>
@@ -28938,7 +29060,7 @@
       </w:rPr>
     </w:lvl>
   </w:abstractNum>
-  <w:abstractNum w:abstractNumId="14">
+  <w:abstractNum w:abstractNumId="14" w15:restartNumberingAfterBreak="0">
     <w:nsid w:val="4C0E7CCC"/>
     <w:multiLevelType w:val="hybridMultilevel"/>
     <w:tmpl w:val="1A86C9A8"/>
@@ -29051,7 +29173,7 @@
       </w:rPr>
     </w:lvl>
   </w:abstractNum>
-  <w:abstractNum w:abstractNumId="15">
+  <w:abstractNum w:abstractNumId="15" w15:restartNumberingAfterBreak="0">
     <w:nsid w:val="51125F26"/>
     <w:multiLevelType w:val="hybridMultilevel"/>
     <w:tmpl w:val="7270C762"/>
@@ -29163,7 +29285,7 @@
       </w:rPr>
     </w:lvl>
   </w:abstractNum>
-  <w:abstractNum w:abstractNumId="16">
+  <w:abstractNum w:abstractNumId="16" w15:restartNumberingAfterBreak="0">
     <w:nsid w:val="5AE14167"/>
     <w:multiLevelType w:val="hybridMultilevel"/>
     <w:tmpl w:val="056AFE88"/>
@@ -29275,7 +29397,7 @@
       </w:rPr>
     </w:lvl>
   </w:abstractNum>
-  <w:abstractNum w:abstractNumId="17">
+  <w:abstractNum w:abstractNumId="17" w15:restartNumberingAfterBreak="0">
     <w:nsid w:val="5C5F7F34"/>
     <w:multiLevelType w:val="hybridMultilevel"/>
     <w:tmpl w:val="64A477C8"/>
@@ -29387,7 +29509,7 @@
       </w:rPr>
     </w:lvl>
   </w:abstractNum>
-  <w:abstractNum w:abstractNumId="18">
+  <w:abstractNum w:abstractNumId="18" w15:restartNumberingAfterBreak="0">
     <w:nsid w:val="5C950EAF"/>
     <w:multiLevelType w:val="hybridMultilevel"/>
     <w:tmpl w:val="92ECF732"/>
@@ -29499,7 +29621,7 @@
       </w:rPr>
     </w:lvl>
   </w:abstractNum>
-  <w:abstractNum w:abstractNumId="19">
+  <w:abstractNum w:abstractNumId="19" w15:restartNumberingAfterBreak="0">
     <w:nsid w:val="5EDB4AF5"/>
     <w:multiLevelType w:val="hybridMultilevel"/>
     <w:tmpl w:val="A0CA040E"/>
@@ -29611,7 +29733,7 @@
       </w:rPr>
     </w:lvl>
   </w:abstractNum>
-  <w:abstractNum w:abstractNumId="20">
+  <w:abstractNum w:abstractNumId="20" w15:restartNumberingAfterBreak="0">
     <w:nsid w:val="623E2408"/>
     <w:multiLevelType w:val="hybridMultilevel"/>
     <w:tmpl w:val="922E566E"/>
@@ -29723,7 +29845,7 @@
       </w:rPr>
     </w:lvl>
   </w:abstractNum>
-  <w:abstractNum w:abstractNumId="21">
+  <w:abstractNum w:abstractNumId="21" w15:restartNumberingAfterBreak="0">
     <w:nsid w:val="6B475A1D"/>
     <w:multiLevelType w:val="hybridMultilevel"/>
     <w:tmpl w:val="AF0E3D50"/>
@@ -29837,7 +29959,7 @@
       </w:rPr>
     </w:lvl>
   </w:abstractNum>
-  <w:abstractNum w:abstractNumId="22">
+  <w:abstractNum w:abstractNumId="22" w15:restartNumberingAfterBreak="0">
     <w:nsid w:val="6EB85952"/>
     <w:multiLevelType w:val="hybridMultilevel"/>
     <w:tmpl w:val="FFB800C6"/>
@@ -29978,7 +30100,7 @@
       </w:rPr>
     </w:lvl>
   </w:abstractNum>
-  <w:abstractNum w:abstractNumId="23">
+  <w:abstractNum w:abstractNumId="23" w15:restartNumberingAfterBreak="0">
     <w:nsid w:val="74E72054"/>
     <w:multiLevelType w:val="hybridMultilevel"/>
     <w:tmpl w:val="3768DCA2"/>
@@ -30090,7 +30212,7 @@
       </w:rPr>
     </w:lvl>
   </w:abstractNum>
-  <w:abstractNum w:abstractNumId="24">
+  <w:abstractNum w:abstractNumId="24" w15:restartNumberingAfterBreak="0">
     <w:nsid w:val="77AC4239"/>
     <w:multiLevelType w:val="hybridMultilevel"/>
     <w:tmpl w:val="96187DB8"/>
@@ -30396,7 +30518,7 @@
 </file>
 
 <file path=word/styles.xml><?xml version="1.0" encoding="utf-8"?>
-<w:styles xmlns:mc="http://schemas.openxmlformats.org/markup-compatibility/2006" xmlns:r="http://schemas.openxmlformats.org/officeDocument/2006/relationships" xmlns:w="http://schemas.openxmlformats.org/wordprocessingml/2006/main" xmlns:w14="http://schemas.microsoft.com/office/word/2010/wordml" xmlns:w15="http://schemas.microsoft.com/office/word/2012/wordml" mc:Ignorable="w14 w15">
+<w:styles xmlns:mc="http://schemas.openxmlformats.org/markup-compatibility/2006" xmlns:r="http://schemas.openxmlformats.org/officeDocument/2006/relationships" xmlns:w="http://schemas.openxmlformats.org/wordprocessingml/2006/main" xmlns:w14="http://schemas.microsoft.com/office/word/2010/wordml" xmlns:w15="http://schemas.microsoft.com/office/word/2012/wordml" xmlns:w16se="http://schemas.microsoft.com/office/word/2015/wordml/symex" mc:Ignorable="w14 w15 w16se">
   <w:docDefaults>
     <w:rPrDefault>
       <w:rPr>
@@ -31457,7 +31579,6 @@
       <w:szCs w:val="20"/>
     </w:rPr>
     <w:tblPr>
-      <w:tblInd w:w="0" w:type="dxa"/>
       <w:tblBorders>
         <w:top w:val="single" w:sz="4" w:space="0" w:color="auto"/>
         <w:left w:val="single" w:sz="4" w:space="0" w:color="auto"/>
@@ -31466,12 +31587,6 @@
         <w:insideH w:val="single" w:sz="4" w:space="0" w:color="auto"/>
         <w:insideV w:val="single" w:sz="4" w:space="0" w:color="auto"/>
       </w:tblBorders>
-      <w:tblCellMar>
-        <w:top w:w="0" w:type="dxa"/>
-        <w:left w:w="108" w:type="dxa"/>
-        <w:bottom w:w="0" w:type="dxa"/>
-        <w:right w:w="108" w:type="dxa"/>
-      </w:tblCellMar>
     </w:tblPr>
   </w:style>
   <w:style w:type="paragraph" w:styleId="FootnoteText">
@@ -32257,7 +32372,7 @@
 </file>
 
 <file path=customXml/itemProps1.xml><?xml version="1.0" encoding="utf-8"?>
-<ds:datastoreItem xmlns:ds="http://schemas.openxmlformats.org/officeDocument/2006/customXml" ds:itemID="{1348967E-5F8C-4EEF-AEE6-23906479C8AE}">
+<ds:datastoreItem xmlns:ds="http://schemas.openxmlformats.org/officeDocument/2006/customXml" ds:itemID="{083779AD-282B-4C77-A03F-1618C63DB67F}">
   <ds:schemaRefs>
     <ds:schemaRef ds:uri="http://schemas.openxmlformats.org/officeDocument/2006/bibliography"/>
   </ds:schemaRefs>

</xml_diff>